<commit_message>
updated with download instructions
</commit_message>
<xml_diff>
--- a/Lab-1.docx
+++ b/Lab-1.docx
@@ -399,7 +399,72 @@
         <w:rPr>
           <w:rFonts w:ascii="Segoe UI" w:hAnsi="Segoe UI" w:cs="Segoe UI"/>
         </w:rPr>
-        <w:t>Download the zip file from this URL and extract all the files under this folder (</w:t>
+        <w:t xml:space="preserve">Download </w:t>
+      </w:r>
+      <w:r>
+        <w:rPr>
+          <w:rFonts w:ascii="Segoe UI" w:hAnsi="Segoe UI" w:cs="Segoe UI"/>
+        </w:rPr>
+        <w:t xml:space="preserve">all </w:t>
+      </w:r>
+      <w:r>
+        <w:rPr>
+          <w:rFonts w:ascii="Segoe UI" w:hAnsi="Segoe UI" w:cs="Segoe UI"/>
+        </w:rPr>
+        <w:t>the file</w:t>
+      </w:r>
+      <w:r>
+        <w:rPr>
+          <w:rFonts w:ascii="Segoe UI" w:hAnsi="Segoe UI" w:cs="Segoe UI"/>
+        </w:rPr>
+        <w:t>s</w:t>
+      </w:r>
+      <w:r>
+        <w:rPr>
+          <w:rFonts w:ascii="Segoe UI" w:hAnsi="Segoe UI" w:cs="Segoe UI"/>
+        </w:rPr>
+        <w:t xml:space="preserve"> from </w:t>
+      </w:r>
+      <w:r>
+        <w:rPr>
+          <w:rFonts w:ascii="Segoe UI" w:hAnsi="Segoe UI" w:cs="Segoe UI"/>
+        </w:rPr>
+        <w:t xml:space="preserve">here - </w:t>
+      </w:r>
+      <w:hyperlink r:id="rId7" w:history="1">
+        <w:r>
+          <w:rPr>
+            <w:rStyle w:val="Hyperlink"/>
+            <w:rFonts w:ascii="Segoe UI" w:hAnsi="Segoe UI" w:cs="Segoe UI"/>
+            <w:b/>
+          </w:rPr>
+          <w:t>https://github.com/FutureUnleashed/HOL</w:t>
+        </w:r>
+      </w:hyperlink>
+      <w:r>
+        <w:rPr>
+          <w:rFonts w:ascii="Segoe UI" w:hAnsi="Segoe UI" w:cs="Segoe UI"/>
+          <w:b/>
+        </w:rPr>
+        <w:t xml:space="preserve"> </w:t>
+      </w:r>
+    </w:p>
+    <w:p>
+      <w:pPr>
+        <w:pStyle w:val="ListParagraph"/>
+        <w:numPr>
+          <w:ilvl w:val="1"/>
+          <w:numId w:val="2"/>
+        </w:numPr>
+        <w:rPr>
+          <w:rFonts w:ascii="Segoe UI" w:hAnsi="Segoe UI" w:cs="Segoe UI"/>
+        </w:rPr>
+      </w:pPr>
+      <w:r>
+        <w:rPr>
+          <w:rFonts w:ascii="Segoe UI" w:hAnsi="Segoe UI" w:cs="Segoe UI"/>
+        </w:rPr>
+        <w:t>Copy all the files in the downloaded “</w:t>
       </w:r>
       <w:r>
         <w:rPr>
@@ -412,13 +477,28 @@
         <w:rPr>
           <w:rFonts w:ascii="Segoe UI" w:hAnsi="Segoe UI" w:cs="Segoe UI"/>
         </w:rPr>
-        <w:t>)</w:t>
-      </w:r>
-    </w:p>
-    <w:p>
-      <w:pPr>
-        <w:rPr>
-          <w:rFonts w:ascii="Segoe UI" w:hAnsi="Segoe UI" w:cs="Segoe UI"/>
+        <w:t>” folder to the “</w:t>
+      </w:r>
+      <w:r>
+        <w:rPr>
+          <w:rFonts w:ascii="Segoe UI" w:hAnsi="Segoe UI" w:cs="Segoe UI"/>
+          <w:b/>
+        </w:rPr>
+        <w:t>My Snippets</w:t>
+      </w:r>
+      <w:r>
+        <w:rPr>
+          <w:rFonts w:ascii="Segoe UI" w:hAnsi="Segoe UI" w:cs="Segoe UI"/>
+        </w:rPr>
+        <w:t>” under Documents folder</w:t>
+      </w:r>
+    </w:p>
+    <w:p>
+      <w:pPr>
+        <w:rPr>
+          <w:rFonts w:ascii="Segoe UI" w:hAnsi="Segoe UI" w:cs="Segoe UI"/>
+          <w:b/>
+          <w:sz w:val="28"/>
         </w:rPr>
       </w:pPr>
       <w:r>
@@ -427,15 +507,6 @@
         </w:rPr>
         <w:br w:type="page"/>
       </w:r>
-    </w:p>
-    <w:p>
-      <w:pPr>
-        <w:rPr>
-          <w:rFonts w:ascii="Segoe UI" w:hAnsi="Segoe UI" w:cs="Segoe UI"/>
-          <w:b/>
-          <w:sz w:val="28"/>
-        </w:rPr>
-      </w:pPr>
       <w:r>
         <w:rPr>
           <w:rFonts w:ascii="Segoe UI" w:hAnsi="Segoe UI" w:cs="Segoe UI"/>
@@ -504,303 +575,6 @@
             <wp:extent cx="5238750" cy="3635222"/>
             <wp:effectExtent l="0" t="0" r="0" b="3810"/>
             <wp:docPr id="3" name="Picture 3"/>
-            <wp:cNvGraphicFramePr>
-              <a:graphicFrameLocks xmlns:a="http://schemas.openxmlformats.org/drawingml/2006/main" noChangeAspect="1"/>
-            </wp:cNvGraphicFramePr>
-            <a:graphic xmlns:a="http://schemas.openxmlformats.org/drawingml/2006/main">
-              <a:graphicData uri="http://schemas.openxmlformats.org/drawingml/2006/picture">
-                <pic:pic xmlns:pic="http://schemas.openxmlformats.org/drawingml/2006/picture">
-                  <pic:nvPicPr>
-                    <pic:cNvPr id="1" name=""/>
-                    <pic:cNvPicPr/>
-                  </pic:nvPicPr>
-                  <pic:blipFill>
-                    <a:blip r:embed="rId7"/>
-                    <a:stretch>
-                      <a:fillRect/>
-                    </a:stretch>
-                  </pic:blipFill>
-                  <pic:spPr>
-                    <a:xfrm>
-                      <a:off x="0" y="0"/>
-                      <a:ext cx="5251921" cy="3644361"/>
-                    </a:xfrm>
-                    <a:prstGeom prst="rect">
-                      <a:avLst/>
-                    </a:prstGeom>
-                  </pic:spPr>
-                </pic:pic>
-              </a:graphicData>
-            </a:graphic>
-          </wp:inline>
-        </w:drawing>
-      </w:r>
-      <w:r>
-        <w:rPr>
-          <w:rFonts w:ascii="Segoe UI" w:hAnsi="Segoe UI" w:cs="Segoe UI"/>
-        </w:rPr>
-        <w:br/>
-      </w:r>
-    </w:p>
-    <w:p>
-      <w:pPr>
-        <w:pStyle w:val="ListParagraph"/>
-        <w:numPr>
-          <w:ilvl w:val="0"/>
-          <w:numId w:val="1"/>
-        </w:numPr>
-        <w:rPr>
-          <w:rFonts w:ascii="Segoe UI" w:hAnsi="Segoe UI" w:cs="Segoe UI"/>
-        </w:rPr>
-      </w:pPr>
-      <w:r>
-        <w:rPr>
-          <w:rFonts w:ascii="Segoe UI" w:hAnsi="Segoe UI" w:cs="Segoe UI"/>
-        </w:rPr>
-        <w:t xml:space="preserve">Open </w:t>
-      </w:r>
-      <w:proofErr w:type="spellStart"/>
-      <w:r>
-        <w:rPr>
-          <w:rFonts w:ascii="Segoe UI" w:hAnsi="Segoe UI" w:cs="Segoe UI"/>
-          <w:b/>
-        </w:rPr>
-        <w:t>MainPage</w:t>
-      </w:r>
-      <w:r>
-        <w:rPr>
-          <w:rFonts w:ascii="Segoe UI" w:hAnsi="Segoe UI" w:cs="Segoe UI"/>
-        </w:rPr>
-        <w:t>.</w:t>
-      </w:r>
-      <w:r>
-        <w:rPr>
-          <w:rFonts w:ascii="Segoe UI" w:hAnsi="Segoe UI" w:cs="Segoe UI"/>
-          <w:b/>
-        </w:rPr>
-        <w:t>xaml</w:t>
-      </w:r>
-      <w:r>
-        <w:rPr>
-          <w:rFonts w:ascii="Segoe UI" w:hAnsi="Segoe UI" w:cs="Segoe UI"/>
-        </w:rPr>
-        <w:t>.</w:t>
-      </w:r>
-      <w:r>
-        <w:rPr>
-          <w:rFonts w:ascii="Segoe UI" w:hAnsi="Segoe UI" w:cs="Segoe UI"/>
-          <w:b/>
-        </w:rPr>
-        <w:t>cs</w:t>
-      </w:r>
-      <w:proofErr w:type="spellEnd"/>
-      <w:r>
-        <w:rPr>
-          <w:rFonts w:ascii="Segoe UI" w:hAnsi="Segoe UI" w:cs="Segoe UI"/>
-        </w:rPr>
-        <w:t xml:space="preserve"> and add the Camera Button handler in the constructor –</w:t>
-      </w:r>
-    </w:p>
-    <w:p>
-      <w:pPr>
-        <w:pStyle w:val="ListParagraph"/>
-        <w:numPr>
-          <w:ilvl w:val="1"/>
-          <w:numId w:val="1"/>
-        </w:numPr>
-        <w:rPr>
-          <w:rFonts w:ascii="Segoe UI" w:hAnsi="Segoe UI" w:cs="Segoe UI"/>
-        </w:rPr>
-      </w:pPr>
-      <w:r>
-        <w:rPr>
-          <w:rFonts w:ascii="Segoe UI" w:hAnsi="Segoe UI" w:cs="Segoe UI"/>
-        </w:rPr>
-        <w:t xml:space="preserve">Type </w:t>
-      </w:r>
-      <w:proofErr w:type="spellStart"/>
-      <w:r>
-        <w:rPr>
-          <w:rFonts w:ascii="Segoe UI" w:hAnsi="Segoe UI" w:cs="Segoe UI"/>
-          <w:b/>
-        </w:rPr>
-        <w:t>mainpagecamerabutton</w:t>
-      </w:r>
-      <w:proofErr w:type="spellEnd"/>
-      <w:r>
-        <w:rPr>
-          <w:rFonts w:ascii="Segoe UI" w:hAnsi="Segoe UI" w:cs="Segoe UI"/>
-        </w:rPr>
-        <w:t xml:space="preserve"> and press tab </w:t>
-      </w:r>
-      <w:r>
-        <w:rPr>
-          <w:rFonts w:ascii="Segoe UI" w:hAnsi="Segoe UI" w:cs="Segoe UI"/>
-          <w:b/>
-        </w:rPr>
-        <w:t>twice</w:t>
-      </w:r>
-      <w:r>
-        <w:rPr>
-          <w:rFonts w:ascii="Segoe UI" w:hAnsi="Segoe UI" w:cs="Segoe UI"/>
-          <w:b/>
-        </w:rPr>
-        <w:t xml:space="preserve">. </w:t>
-      </w:r>
-      <w:r>
-        <w:rPr>
-          <w:rFonts w:ascii="Segoe UI" w:hAnsi="Segoe UI" w:cs="Segoe UI"/>
-        </w:rPr>
-        <w:t>Or,</w:t>
-      </w:r>
-    </w:p>
-    <w:p>
-      <w:pPr>
-        <w:pStyle w:val="ListParagraph"/>
-        <w:numPr>
-          <w:ilvl w:val="1"/>
-          <w:numId w:val="1"/>
-        </w:numPr>
-        <w:rPr>
-          <w:rFonts w:ascii="Segoe UI" w:hAnsi="Segoe UI" w:cs="Segoe UI"/>
-        </w:rPr>
-      </w:pPr>
-      <w:r>
-        <w:rPr>
-          <w:rFonts w:ascii="Segoe UI" w:hAnsi="Segoe UI" w:cs="Segoe UI"/>
-        </w:rPr>
-        <w:t xml:space="preserve">Right click under the Grid control, click on </w:t>
-      </w:r>
-      <w:r>
-        <w:rPr>
-          <w:rFonts w:ascii="Segoe UI" w:hAnsi="Segoe UI" w:cs="Segoe UI"/>
-          <w:b/>
-        </w:rPr>
-        <w:t>Insert snippet…</w:t>
-      </w:r>
-      <w:r>
-        <w:rPr>
-          <w:rFonts w:ascii="Segoe UI" w:hAnsi="Segoe UI" w:cs="Segoe UI"/>
-          <w:b/>
-        </w:rPr>
-        <w:t xml:space="preserve">, </w:t>
-      </w:r>
-      <w:r>
-        <w:rPr>
-          <w:rFonts w:ascii="Segoe UI" w:hAnsi="Segoe UI" w:cs="Segoe UI"/>
-        </w:rPr>
-        <w:t xml:space="preserve">click </w:t>
-      </w:r>
-      <w:r>
-        <w:rPr>
-          <w:rFonts w:ascii="Segoe UI" w:hAnsi="Segoe UI" w:cs="Segoe UI"/>
-          <w:b/>
-        </w:rPr>
-        <w:t>My Snippets</w:t>
-      </w:r>
-      <w:r>
-        <w:rPr>
-          <w:rFonts w:ascii="Segoe UI" w:hAnsi="Segoe UI" w:cs="Segoe UI"/>
-        </w:rPr>
-        <w:t xml:space="preserve"> and select “</w:t>
-      </w:r>
-      <w:r>
-        <w:rPr>
-          <w:rFonts w:ascii="Segoe UI" w:hAnsi="Segoe UI" w:cs="Segoe UI"/>
-          <w:b/>
-        </w:rPr>
-        <w:t xml:space="preserve">Camera button handler in </w:t>
-      </w:r>
-      <w:proofErr w:type="spellStart"/>
-      <w:r>
-        <w:rPr>
-          <w:rFonts w:ascii="Segoe UI" w:hAnsi="Segoe UI" w:cs="Segoe UI"/>
-          <w:b/>
-        </w:rPr>
-        <w:t>MainPage.xaml.cs</w:t>
-      </w:r>
-      <w:proofErr w:type="spellEnd"/>
-      <w:r>
-        <w:rPr>
-          <w:rFonts w:ascii="Segoe UI" w:hAnsi="Segoe UI" w:cs="Segoe UI"/>
-        </w:rPr>
-        <w:t>”</w:t>
-      </w:r>
-    </w:p>
-    <w:p>
-      <w:pPr>
-        <w:pStyle w:val="ListParagraph"/>
-        <w:numPr>
-          <w:ilvl w:val="1"/>
-          <w:numId w:val="1"/>
-        </w:numPr>
-        <w:rPr>
-          <w:rFonts w:ascii="Segoe UI" w:hAnsi="Segoe UI" w:cs="Segoe UI"/>
-        </w:rPr>
-      </w:pPr>
-      <w:r>
-        <w:rPr>
-          <w:rFonts w:ascii="Segoe UI" w:hAnsi="Segoe UI" w:cs="Segoe UI"/>
-        </w:rPr>
-        <w:t>Now, right click on the project and add references to –</w:t>
-      </w:r>
-    </w:p>
-    <w:p>
-      <w:pPr>
-        <w:pStyle w:val="ListParagraph"/>
-        <w:numPr>
-          <w:ilvl w:val="2"/>
-          <w:numId w:val="1"/>
-        </w:numPr>
-        <w:rPr>
-          <w:rFonts w:ascii="Segoe UI" w:hAnsi="Segoe UI" w:cs="Segoe UI"/>
-          <w:b/>
-        </w:rPr>
-      </w:pPr>
-      <w:r>
-        <w:rPr>
-          <w:rFonts w:ascii="Segoe UI" w:hAnsi="Segoe UI" w:cs="Segoe UI"/>
-          <w:b/>
-        </w:rPr>
-        <w:t>Windows Desktop Extensions for the UWP</w:t>
-      </w:r>
-    </w:p>
-    <w:p>
-      <w:pPr>
-        <w:pStyle w:val="ListParagraph"/>
-        <w:numPr>
-          <w:ilvl w:val="2"/>
-          <w:numId w:val="1"/>
-        </w:numPr>
-        <w:rPr>
-          <w:rFonts w:ascii="Segoe UI" w:hAnsi="Segoe UI" w:cs="Segoe UI"/>
-          <w:b/>
-        </w:rPr>
-      </w:pPr>
-      <w:r>
-        <w:rPr>
-          <w:rFonts w:ascii="Segoe UI" w:hAnsi="Segoe UI" w:cs="Segoe UI"/>
-          <w:b/>
-        </w:rPr>
-        <w:t>Windows Mobile Extensions for the UWP</w:t>
-      </w:r>
-    </w:p>
-    <w:p>
-      <w:pPr>
-        <w:ind w:left="720"/>
-        <w:rPr>
-          <w:rFonts w:ascii="Segoe UI" w:hAnsi="Segoe UI" w:cs="Segoe UI"/>
-        </w:rPr>
-      </w:pPr>
-      <w:r>
-        <w:rPr>
-          <w:noProof/>
-        </w:rPr>
-        <w:drawing>
-          <wp:inline distT="0" distB="0" distL="0" distR="0" wp14:anchorId="3451DBF8" wp14:editId="05963448">
-            <wp:extent cx="5272605" cy="3642360"/>
-            <wp:effectExtent l="0" t="0" r="4445" b="0"/>
-            <wp:docPr id="9" name="Picture 9"/>
             <wp:cNvGraphicFramePr>
               <a:graphicFrameLocks xmlns:a="http://schemas.openxmlformats.org/drawingml/2006/main" noChangeAspect="1"/>
             </wp:cNvGraphicFramePr>
@@ -820,6 +594,376 @@
                   <pic:spPr>
                     <a:xfrm>
                       <a:off x="0" y="0"/>
+                      <a:ext cx="5251921" cy="3644361"/>
+                    </a:xfrm>
+                    <a:prstGeom prst="rect">
+                      <a:avLst/>
+                    </a:prstGeom>
+                  </pic:spPr>
+                </pic:pic>
+              </a:graphicData>
+            </a:graphic>
+          </wp:inline>
+        </w:drawing>
+      </w:r>
+      <w:r>
+        <w:rPr>
+          <w:rFonts w:ascii="Segoe UI" w:hAnsi="Segoe UI" w:cs="Segoe UI"/>
+        </w:rPr>
+        <w:br/>
+      </w:r>
+    </w:p>
+    <w:p>
+      <w:pPr>
+        <w:pStyle w:val="ListParagraph"/>
+        <w:numPr>
+          <w:ilvl w:val="0"/>
+          <w:numId w:val="1"/>
+        </w:numPr>
+        <w:rPr>
+          <w:rFonts w:ascii="Segoe UI" w:hAnsi="Segoe UI" w:cs="Segoe UI"/>
+        </w:rPr>
+      </w:pPr>
+      <w:r>
+        <w:rPr>
+          <w:rFonts w:ascii="Segoe UI" w:hAnsi="Segoe UI" w:cs="Segoe UI"/>
+        </w:rPr>
+        <w:t xml:space="preserve">Click on </w:t>
+      </w:r>
+      <w:r>
+        <w:rPr>
+          <w:rFonts w:ascii="Segoe UI" w:hAnsi="Segoe UI" w:cs="Segoe UI"/>
+          <w:b/>
+        </w:rPr>
+        <w:t>Assets</w:t>
+      </w:r>
+      <w:r>
+        <w:rPr>
+          <w:rFonts w:ascii="Segoe UI" w:hAnsi="Segoe UI" w:cs="Segoe UI"/>
+        </w:rPr>
+        <w:t xml:space="preserve"> folder in the project, right click, click on </w:t>
+      </w:r>
+      <w:r>
+        <w:rPr>
+          <w:rFonts w:ascii="Segoe UI" w:hAnsi="Segoe UI" w:cs="Segoe UI"/>
+          <w:b/>
+        </w:rPr>
+        <w:t>Add…,</w:t>
+      </w:r>
+      <w:r>
+        <w:rPr>
+          <w:rFonts w:ascii="Segoe UI" w:hAnsi="Segoe UI" w:cs="Segoe UI"/>
+        </w:rPr>
+        <w:t xml:space="preserve"> click on </w:t>
+      </w:r>
+      <w:r>
+        <w:rPr>
+          <w:rFonts w:ascii="Segoe UI" w:hAnsi="Segoe UI" w:cs="Segoe UI"/>
+          <w:b/>
+        </w:rPr>
+        <w:t>Existing Item…</w:t>
+      </w:r>
+      <w:r>
+        <w:rPr>
+          <w:rFonts w:ascii="Segoe UI" w:hAnsi="Segoe UI" w:cs="Segoe UI"/>
+        </w:rPr>
+        <w:t xml:space="preserve"> and select all the file from the downloaded </w:t>
+      </w:r>
+      <w:r>
+        <w:rPr>
+          <w:rFonts w:ascii="Segoe UI" w:hAnsi="Segoe UI" w:cs="Segoe UI"/>
+          <w:b/>
+        </w:rPr>
+        <w:t>Assets</w:t>
+      </w:r>
+      <w:r>
+        <w:rPr>
+          <w:rFonts w:ascii="Segoe UI" w:hAnsi="Segoe UI" w:cs="Segoe UI"/>
+        </w:rPr>
+        <w:t xml:space="preserve"> folder</w:t>
+      </w:r>
+      <w:bookmarkStart w:id="0" w:name="_GoBack"/>
+      <w:bookmarkEnd w:id="0"/>
+    </w:p>
+    <w:p>
+      <w:pPr>
+        <w:pStyle w:val="ListParagraph"/>
+        <w:numPr>
+          <w:ilvl w:val="0"/>
+          <w:numId w:val="1"/>
+        </w:numPr>
+        <w:rPr>
+          <w:rFonts w:ascii="Segoe UI" w:hAnsi="Segoe UI" w:cs="Segoe UI"/>
+        </w:rPr>
+      </w:pPr>
+      <w:r>
+        <w:rPr>
+          <w:rFonts w:ascii="Segoe UI" w:hAnsi="Segoe UI" w:cs="Segoe UI"/>
+        </w:rPr>
+        <w:t xml:space="preserve">Open </w:t>
+      </w:r>
+      <w:proofErr w:type="spellStart"/>
+      <w:r>
+        <w:rPr>
+          <w:rFonts w:ascii="Segoe UI" w:hAnsi="Segoe UI" w:cs="Segoe UI"/>
+          <w:b/>
+        </w:rPr>
+        <w:t>MainPage</w:t>
+      </w:r>
+      <w:r>
+        <w:rPr>
+          <w:rFonts w:ascii="Segoe UI" w:hAnsi="Segoe UI" w:cs="Segoe UI"/>
+        </w:rPr>
+        <w:t>.</w:t>
+      </w:r>
+      <w:r>
+        <w:rPr>
+          <w:rFonts w:ascii="Segoe UI" w:hAnsi="Segoe UI" w:cs="Segoe UI"/>
+          <w:b/>
+        </w:rPr>
+        <w:t>xaml</w:t>
+      </w:r>
+      <w:r>
+        <w:rPr>
+          <w:rFonts w:ascii="Segoe UI" w:hAnsi="Segoe UI" w:cs="Segoe UI"/>
+        </w:rPr>
+        <w:t>.</w:t>
+      </w:r>
+      <w:r>
+        <w:rPr>
+          <w:rFonts w:ascii="Segoe UI" w:hAnsi="Segoe UI" w:cs="Segoe UI"/>
+          <w:b/>
+        </w:rPr>
+        <w:t>cs</w:t>
+      </w:r>
+      <w:proofErr w:type="spellEnd"/>
+      <w:r>
+        <w:rPr>
+          <w:rFonts w:ascii="Segoe UI" w:hAnsi="Segoe UI" w:cs="Segoe UI"/>
+        </w:rPr>
+        <w:t xml:space="preserve"> and add the Camera Button handler in the constructor –</w:t>
+      </w:r>
+    </w:p>
+    <w:p>
+      <w:pPr>
+        <w:pStyle w:val="ListParagraph"/>
+        <w:numPr>
+          <w:ilvl w:val="1"/>
+          <w:numId w:val="1"/>
+        </w:numPr>
+        <w:rPr>
+          <w:rFonts w:ascii="Segoe UI" w:hAnsi="Segoe UI" w:cs="Segoe UI"/>
+        </w:rPr>
+      </w:pPr>
+      <w:r>
+        <w:rPr>
+          <w:rFonts w:ascii="Segoe UI" w:hAnsi="Segoe UI" w:cs="Segoe UI"/>
+        </w:rPr>
+        <w:t xml:space="preserve">Type </w:t>
+      </w:r>
+      <w:proofErr w:type="spellStart"/>
+      <w:r>
+        <w:rPr>
+          <w:rFonts w:ascii="Segoe UI" w:hAnsi="Segoe UI" w:cs="Segoe UI"/>
+          <w:b/>
+        </w:rPr>
+        <w:t>mainpagecamerabutton</w:t>
+      </w:r>
+      <w:proofErr w:type="spellEnd"/>
+      <w:r>
+        <w:rPr>
+          <w:rFonts w:ascii="Segoe UI" w:hAnsi="Segoe UI" w:cs="Segoe UI"/>
+        </w:rPr>
+        <w:t xml:space="preserve"> and press tab </w:t>
+      </w:r>
+      <w:r>
+        <w:rPr>
+          <w:rFonts w:ascii="Segoe UI" w:hAnsi="Segoe UI" w:cs="Segoe UI"/>
+          <w:b/>
+        </w:rPr>
+        <w:t>twice</w:t>
+      </w:r>
+      <w:r>
+        <w:rPr>
+          <w:rFonts w:ascii="Segoe UI" w:hAnsi="Segoe UI" w:cs="Segoe UI"/>
+          <w:b/>
+        </w:rPr>
+        <w:t xml:space="preserve">. </w:t>
+      </w:r>
+      <w:r>
+        <w:rPr>
+          <w:rFonts w:ascii="Segoe UI" w:hAnsi="Segoe UI" w:cs="Segoe UI"/>
+        </w:rPr>
+        <w:t>Or,</w:t>
+      </w:r>
+    </w:p>
+    <w:p>
+      <w:pPr>
+        <w:pStyle w:val="ListParagraph"/>
+        <w:numPr>
+          <w:ilvl w:val="1"/>
+          <w:numId w:val="1"/>
+        </w:numPr>
+        <w:rPr>
+          <w:rFonts w:ascii="Segoe UI" w:hAnsi="Segoe UI" w:cs="Segoe UI"/>
+        </w:rPr>
+      </w:pPr>
+      <w:r>
+        <w:rPr>
+          <w:rFonts w:ascii="Segoe UI" w:hAnsi="Segoe UI" w:cs="Segoe UI"/>
+        </w:rPr>
+        <w:t xml:space="preserve">Right click under the Grid control, click on </w:t>
+      </w:r>
+      <w:r>
+        <w:rPr>
+          <w:rFonts w:ascii="Segoe UI" w:hAnsi="Segoe UI" w:cs="Segoe UI"/>
+          <w:b/>
+        </w:rPr>
+        <w:t>Insert snippet…</w:t>
+      </w:r>
+      <w:r>
+        <w:rPr>
+          <w:rFonts w:ascii="Segoe UI" w:hAnsi="Segoe UI" w:cs="Segoe UI"/>
+          <w:b/>
+        </w:rPr>
+        <w:t xml:space="preserve">, </w:t>
+      </w:r>
+      <w:r>
+        <w:rPr>
+          <w:rFonts w:ascii="Segoe UI" w:hAnsi="Segoe UI" w:cs="Segoe UI"/>
+        </w:rPr>
+        <w:t xml:space="preserve">click </w:t>
+      </w:r>
+      <w:r>
+        <w:rPr>
+          <w:rFonts w:ascii="Segoe UI" w:hAnsi="Segoe UI" w:cs="Segoe UI"/>
+          <w:b/>
+        </w:rPr>
+        <w:t>My Snippets</w:t>
+      </w:r>
+      <w:r>
+        <w:rPr>
+          <w:rFonts w:ascii="Segoe UI" w:hAnsi="Segoe UI" w:cs="Segoe UI"/>
+        </w:rPr>
+        <w:t xml:space="preserve"> and select “</w:t>
+      </w:r>
+      <w:r>
+        <w:rPr>
+          <w:rFonts w:ascii="Segoe UI" w:hAnsi="Segoe UI" w:cs="Segoe UI"/>
+          <w:b/>
+        </w:rPr>
+        <w:t xml:space="preserve">Camera button handler in </w:t>
+      </w:r>
+      <w:proofErr w:type="spellStart"/>
+      <w:r>
+        <w:rPr>
+          <w:rFonts w:ascii="Segoe UI" w:hAnsi="Segoe UI" w:cs="Segoe UI"/>
+          <w:b/>
+        </w:rPr>
+        <w:t>MainPage.xaml.cs</w:t>
+      </w:r>
+      <w:proofErr w:type="spellEnd"/>
+      <w:r>
+        <w:rPr>
+          <w:rFonts w:ascii="Segoe UI" w:hAnsi="Segoe UI" w:cs="Segoe UI"/>
+        </w:rPr>
+        <w:t>”</w:t>
+      </w:r>
+    </w:p>
+    <w:p>
+      <w:pPr>
+        <w:pStyle w:val="ListParagraph"/>
+        <w:numPr>
+          <w:ilvl w:val="1"/>
+          <w:numId w:val="1"/>
+        </w:numPr>
+        <w:rPr>
+          <w:rFonts w:ascii="Segoe UI" w:hAnsi="Segoe UI" w:cs="Segoe UI"/>
+        </w:rPr>
+      </w:pPr>
+      <w:r>
+        <w:rPr>
+          <w:rFonts w:ascii="Segoe UI" w:hAnsi="Segoe UI" w:cs="Segoe UI"/>
+        </w:rPr>
+        <w:t>Now, right click on the project and add references to –</w:t>
+      </w:r>
+    </w:p>
+    <w:p>
+      <w:pPr>
+        <w:pStyle w:val="ListParagraph"/>
+        <w:numPr>
+          <w:ilvl w:val="2"/>
+          <w:numId w:val="1"/>
+        </w:numPr>
+        <w:rPr>
+          <w:rFonts w:ascii="Segoe UI" w:hAnsi="Segoe UI" w:cs="Segoe UI"/>
+          <w:b/>
+        </w:rPr>
+      </w:pPr>
+      <w:r>
+        <w:rPr>
+          <w:rFonts w:ascii="Segoe UI" w:hAnsi="Segoe UI" w:cs="Segoe UI"/>
+          <w:b/>
+        </w:rPr>
+        <w:t>Windows Desktop Extensions for the UWP</w:t>
+      </w:r>
+    </w:p>
+    <w:p>
+      <w:pPr>
+        <w:pStyle w:val="ListParagraph"/>
+        <w:numPr>
+          <w:ilvl w:val="2"/>
+          <w:numId w:val="1"/>
+        </w:numPr>
+        <w:rPr>
+          <w:rFonts w:ascii="Segoe UI" w:hAnsi="Segoe UI" w:cs="Segoe UI"/>
+          <w:b/>
+        </w:rPr>
+      </w:pPr>
+      <w:r>
+        <w:rPr>
+          <w:rFonts w:ascii="Segoe UI" w:hAnsi="Segoe UI" w:cs="Segoe UI"/>
+          <w:b/>
+        </w:rPr>
+        <w:t>Windows Mobile Extensions for the UWP</w:t>
+      </w:r>
+    </w:p>
+    <w:p>
+      <w:pPr>
+        <w:ind w:left="720"/>
+        <w:rPr>
+          <w:rFonts w:ascii="Segoe UI" w:hAnsi="Segoe UI" w:cs="Segoe UI"/>
+        </w:rPr>
+      </w:pPr>
+      <w:r>
+        <w:rPr>
+          <w:noProof/>
+        </w:rPr>
+        <w:lastRenderedPageBreak/>
+        <w:drawing>
+          <wp:inline distT="0" distB="0" distL="0" distR="0" wp14:anchorId="3451DBF8" wp14:editId="05963448">
+            <wp:extent cx="5272605" cy="3642360"/>
+            <wp:effectExtent l="0" t="0" r="4445" b="0"/>
+            <wp:docPr id="9" name="Picture 9"/>
+            <wp:cNvGraphicFramePr>
+              <a:graphicFrameLocks xmlns:a="http://schemas.openxmlformats.org/drawingml/2006/main" noChangeAspect="1"/>
+            </wp:cNvGraphicFramePr>
+            <a:graphic xmlns:a="http://schemas.openxmlformats.org/drawingml/2006/main">
+              <a:graphicData uri="http://schemas.openxmlformats.org/drawingml/2006/picture">
+                <pic:pic xmlns:pic="http://schemas.openxmlformats.org/drawingml/2006/picture">
+                  <pic:nvPicPr>
+                    <pic:cNvPr id="1" name=""/>
+                    <pic:cNvPicPr/>
+                  </pic:nvPicPr>
+                  <pic:blipFill>
+                    <a:blip r:embed="rId9"/>
+                    <a:stretch>
+                      <a:fillRect/>
+                    </a:stretch>
+                  </pic:blipFill>
+                  <pic:spPr>
+                    <a:xfrm>
+                      <a:off x="0" y="0"/>
                       <a:ext cx="5292925" cy="3656397"/>
                     </a:xfrm>
                     <a:prstGeom prst="rect">
@@ -848,7 +992,6 @@
         <w:rPr>
           <w:rFonts w:ascii="Segoe UI" w:hAnsi="Segoe UI" w:cs="Segoe UI"/>
         </w:rPr>
-        <w:lastRenderedPageBreak/>
         <w:t>Delete the line added in the step (b) above and add the adaptive code for camera button handler –</w:t>
       </w:r>
     </w:p>
@@ -1706,6 +1849,7 @@
         <w:rPr>
           <w:rFonts w:ascii="Segoe UI" w:hAnsi="Segoe UI" w:cs="Segoe UI"/>
         </w:rPr>
+        <w:lastRenderedPageBreak/>
         <w:t xml:space="preserve">Right click under the Grid control, click on </w:t>
       </w:r>
       <w:r>
@@ -2144,7 +2288,6 @@
         <w:rPr>
           <w:rFonts w:ascii="Segoe UI" w:hAnsi="Segoe UI" w:cs="Segoe UI"/>
         </w:rPr>
-        <w:lastRenderedPageBreak/>
         <w:t xml:space="preserve">Open </w:t>
       </w:r>
       <w:proofErr w:type="spellStart"/>
@@ -2920,6 +3063,7 @@
           <w:b/>
           <w:sz w:val="28"/>
         </w:rPr>
+        <w:lastRenderedPageBreak/>
         <w:br w:type="page"/>
       </w:r>
     </w:p>
@@ -7012,7 +7156,7 @@
                     </pic:cNvPicPr>
                   </pic:nvPicPr>
                   <pic:blipFill>
-                    <a:blip r:embed="rId9">
+                    <a:blip r:embed="rId10">
                       <a:extLst>
                         <a:ext uri="{28A0092B-C50C-407E-A947-70E740481C1C}">
                           <a14:useLocalDpi xmlns:a14="http://schemas.microsoft.com/office/drawing/2010/main" val="0"/>
@@ -7305,7 +7449,7 @@
                     </pic:cNvPicPr>
                   </pic:nvPicPr>
                   <pic:blipFill>
-                    <a:blip r:embed="rId10">
+                    <a:blip r:embed="rId11">
                       <a:extLst>
                         <a:ext uri="{28A0092B-C50C-407E-A947-70E740481C1C}">
                           <a14:useLocalDpi xmlns:a14="http://schemas.microsoft.com/office/drawing/2010/main" val="0"/>
@@ -8182,7 +8326,7 @@
                     <pic:cNvPicPr/>
                   </pic:nvPicPr>
                   <pic:blipFill>
-                    <a:blip r:embed="rId11">
+                    <a:blip r:embed="rId12">
                       <a:extLst>
                         <a:ext uri="{28A0092B-C50C-407E-A947-70E740481C1C}">
                           <a14:useLocalDpi xmlns:a14="http://schemas.microsoft.com/office/drawing/2010/main" val="0"/>
@@ -8650,8 +8794,6 @@
         </w:rPr>
         <w:br/>
       </w:r>
-      <w:bookmarkStart w:id="0" w:name="_GoBack"/>
-      <w:bookmarkEnd w:id="0"/>
     </w:p>
     <w:p>
       <w:pPr>
@@ -10199,6 +10341,92 @@
     </w:lvl>
   </w:abstractNum>
   <w:abstractNum w:abstractNumId="6" w15:restartNumberingAfterBreak="0">
+    <w:nsid w:val="2C630764"/>
+    <w:multiLevelType w:val="hybridMultilevel"/>
+    <w:tmpl w:val="8B56D9EA"/>
+    <w:lvl w:ilvl="0" w:tplc="04090019">
+      <w:start w:val="1"/>
+      <w:numFmt w:val="lowerLetter"/>
+      <w:lvlText w:val="%1."/>
+      <w:lvlJc w:val="left"/>
+      <w:pPr>
+        <w:ind w:left="1440" w:hanging="360"/>
+      </w:pPr>
+    </w:lvl>
+    <w:lvl w:ilvl="1" w:tplc="04090019" w:tentative="1">
+      <w:start w:val="1"/>
+      <w:numFmt w:val="lowerLetter"/>
+      <w:lvlText w:val="%2."/>
+      <w:lvlJc w:val="left"/>
+      <w:pPr>
+        <w:ind w:left="2160" w:hanging="360"/>
+      </w:pPr>
+    </w:lvl>
+    <w:lvl w:ilvl="2" w:tplc="0409001B" w:tentative="1">
+      <w:start w:val="1"/>
+      <w:numFmt w:val="lowerRoman"/>
+      <w:lvlText w:val="%3."/>
+      <w:lvlJc w:val="right"/>
+      <w:pPr>
+        <w:ind w:left="2880" w:hanging="180"/>
+      </w:pPr>
+    </w:lvl>
+    <w:lvl w:ilvl="3" w:tplc="0409000F" w:tentative="1">
+      <w:start w:val="1"/>
+      <w:numFmt w:val="decimal"/>
+      <w:lvlText w:val="%4."/>
+      <w:lvlJc w:val="left"/>
+      <w:pPr>
+        <w:ind w:left="3600" w:hanging="360"/>
+      </w:pPr>
+    </w:lvl>
+    <w:lvl w:ilvl="4" w:tplc="04090019" w:tentative="1">
+      <w:start w:val="1"/>
+      <w:numFmt w:val="lowerLetter"/>
+      <w:lvlText w:val="%5."/>
+      <w:lvlJc w:val="left"/>
+      <w:pPr>
+        <w:ind w:left="4320" w:hanging="360"/>
+      </w:pPr>
+    </w:lvl>
+    <w:lvl w:ilvl="5" w:tplc="0409001B" w:tentative="1">
+      <w:start w:val="1"/>
+      <w:numFmt w:val="lowerRoman"/>
+      <w:lvlText w:val="%6."/>
+      <w:lvlJc w:val="right"/>
+      <w:pPr>
+        <w:ind w:left="5040" w:hanging="180"/>
+      </w:pPr>
+    </w:lvl>
+    <w:lvl w:ilvl="6" w:tplc="0409000F" w:tentative="1">
+      <w:start w:val="1"/>
+      <w:numFmt w:val="decimal"/>
+      <w:lvlText w:val="%7."/>
+      <w:lvlJc w:val="left"/>
+      <w:pPr>
+        <w:ind w:left="5760" w:hanging="360"/>
+      </w:pPr>
+    </w:lvl>
+    <w:lvl w:ilvl="7" w:tplc="04090019" w:tentative="1">
+      <w:start w:val="1"/>
+      <w:numFmt w:val="lowerLetter"/>
+      <w:lvlText w:val="%8."/>
+      <w:lvlJc w:val="left"/>
+      <w:pPr>
+        <w:ind w:left="6480" w:hanging="360"/>
+      </w:pPr>
+    </w:lvl>
+    <w:lvl w:ilvl="8" w:tplc="0409001B" w:tentative="1">
+      <w:start w:val="1"/>
+      <w:numFmt w:val="lowerRoman"/>
+      <w:lvlText w:val="%9."/>
+      <w:lvlJc w:val="right"/>
+      <w:pPr>
+        <w:ind w:left="7200" w:hanging="180"/>
+      </w:pPr>
+    </w:lvl>
+  </w:abstractNum>
+  <w:abstractNum w:abstractNumId="7" w15:restartNumberingAfterBreak="0">
     <w:nsid w:val="2CFB49A9"/>
     <w:multiLevelType w:val="hybridMultilevel"/>
     <w:tmpl w:val="E25698F0"/>
@@ -10289,7 +10517,7 @@
       </w:pPr>
     </w:lvl>
   </w:abstractNum>
-  <w:abstractNum w:abstractNumId="7" w15:restartNumberingAfterBreak="0">
+  <w:abstractNum w:abstractNumId="8" w15:restartNumberingAfterBreak="0">
     <w:nsid w:val="3517006F"/>
     <w:multiLevelType w:val="hybridMultilevel"/>
     <w:tmpl w:val="E25698F0"/>
@@ -10380,7 +10608,7 @@
       </w:pPr>
     </w:lvl>
   </w:abstractNum>
-  <w:abstractNum w:abstractNumId="8" w15:restartNumberingAfterBreak="0">
+  <w:abstractNum w:abstractNumId="9" w15:restartNumberingAfterBreak="0">
     <w:nsid w:val="44D86142"/>
     <w:multiLevelType w:val="hybridMultilevel"/>
     <w:tmpl w:val="24F402CE"/>
@@ -10472,7 +10700,7 @@
       </w:pPr>
     </w:lvl>
   </w:abstractNum>
-  <w:abstractNum w:abstractNumId="9" w15:restartNumberingAfterBreak="0">
+  <w:abstractNum w:abstractNumId="10" w15:restartNumberingAfterBreak="0">
     <w:nsid w:val="48517FB3"/>
     <w:multiLevelType w:val="hybridMultilevel"/>
     <w:tmpl w:val="F39C6676"/>
@@ -10561,7 +10789,7 @@
       </w:pPr>
     </w:lvl>
   </w:abstractNum>
-  <w:abstractNum w:abstractNumId="10" w15:restartNumberingAfterBreak="0">
+  <w:abstractNum w:abstractNumId="11" w15:restartNumberingAfterBreak="0">
     <w:nsid w:val="4A20045E"/>
     <w:multiLevelType w:val="hybridMultilevel"/>
     <w:tmpl w:val="710AFAE6"/>
@@ -10651,7 +10879,7 @@
       </w:pPr>
     </w:lvl>
   </w:abstractNum>
-  <w:abstractNum w:abstractNumId="11" w15:restartNumberingAfterBreak="0">
+  <w:abstractNum w:abstractNumId="12" w15:restartNumberingAfterBreak="0">
     <w:nsid w:val="54895562"/>
     <w:multiLevelType w:val="hybridMultilevel"/>
     <w:tmpl w:val="F7DA1752"/>
@@ -10740,7 +10968,7 @@
       </w:pPr>
     </w:lvl>
   </w:abstractNum>
-  <w:abstractNum w:abstractNumId="12" w15:restartNumberingAfterBreak="0">
+  <w:abstractNum w:abstractNumId="13" w15:restartNumberingAfterBreak="0">
     <w:nsid w:val="5EE138D6"/>
     <w:multiLevelType w:val="hybridMultilevel"/>
     <w:tmpl w:val="3DD6B062"/>
@@ -10829,7 +11057,7 @@
       </w:pPr>
     </w:lvl>
   </w:abstractNum>
-  <w:abstractNum w:abstractNumId="13" w15:restartNumberingAfterBreak="0">
+  <w:abstractNum w:abstractNumId="14" w15:restartNumberingAfterBreak="0">
     <w:nsid w:val="75643DA6"/>
     <w:multiLevelType w:val="hybridMultilevel"/>
     <w:tmpl w:val="487ACE04"/>
@@ -10918,7 +11146,7 @@
       </w:pPr>
     </w:lvl>
   </w:abstractNum>
-  <w:abstractNum w:abstractNumId="14" w15:restartNumberingAfterBreak="0">
+  <w:abstractNum w:abstractNumId="15" w15:restartNumberingAfterBreak="0">
     <w:nsid w:val="756E46E4"/>
     <w:multiLevelType w:val="hybridMultilevel"/>
     <w:tmpl w:val="B1022C9C"/>
@@ -11007,7 +11235,7 @@
       </w:pPr>
     </w:lvl>
   </w:abstractNum>
-  <w:abstractNum w:abstractNumId="15" w15:restartNumberingAfterBreak="0">
+  <w:abstractNum w:abstractNumId="16" w15:restartNumberingAfterBreak="0">
     <w:nsid w:val="7C6F7084"/>
     <w:multiLevelType w:val="hybridMultilevel"/>
     <w:tmpl w:val="E25698F0"/>
@@ -11098,7 +11326,7 @@
       </w:pPr>
     </w:lvl>
   </w:abstractNum>
-  <w:abstractNum w:abstractNumId="16" w15:restartNumberingAfterBreak="0">
+  <w:abstractNum w:abstractNumId="17" w15:restartNumberingAfterBreak="0">
     <w:nsid w:val="7E4F6DC4"/>
     <w:multiLevelType w:val="hybridMultilevel"/>
     <w:tmpl w:val="365CBD44"/>
@@ -11190,43 +11418,43 @@
     </w:lvl>
   </w:abstractNum>
   <w:num w:numId="1">
-    <w:abstractNumId w:val="8"/>
+    <w:abstractNumId w:val="9"/>
   </w:num>
   <w:num w:numId="2">
-    <w:abstractNumId w:val="12"/>
+    <w:abstractNumId w:val="13"/>
   </w:num>
   <w:num w:numId="3">
-    <w:abstractNumId w:val="10"/>
+    <w:abstractNumId w:val="11"/>
   </w:num>
   <w:num w:numId="4">
     <w:abstractNumId w:val="2"/>
   </w:num>
   <w:num w:numId="5">
-    <w:abstractNumId w:val="11"/>
+    <w:abstractNumId w:val="12"/>
   </w:num>
   <w:num w:numId="6">
     <w:abstractNumId w:val="4"/>
   </w:num>
   <w:num w:numId="7">
-    <w:abstractNumId w:val="9"/>
+    <w:abstractNumId w:val="10"/>
   </w:num>
   <w:num w:numId="8">
     <w:abstractNumId w:val="0"/>
   </w:num>
   <w:num w:numId="9">
-    <w:abstractNumId w:val="14"/>
+    <w:abstractNumId w:val="15"/>
   </w:num>
   <w:num w:numId="10">
-    <w:abstractNumId w:val="16"/>
+    <w:abstractNumId w:val="17"/>
   </w:num>
   <w:num w:numId="11">
     <w:abstractNumId w:val="1"/>
   </w:num>
   <w:num w:numId="12">
-    <w:abstractNumId w:val="13"/>
+    <w:abstractNumId w:val="14"/>
   </w:num>
   <w:num w:numId="13">
-    <w:abstractNumId w:val="13"/>
+    <w:abstractNumId w:val="14"/>
     <w:lvlOverride w:ilvl="0">
       <w:startOverride w:val="1"/>
     </w:lvlOverride>
@@ -11286,19 +11514,22 @@
     </w:lvlOverride>
   </w:num>
   <w:num w:numId="15">
-    <w:abstractNumId w:val="15"/>
+    <w:abstractNumId w:val="16"/>
   </w:num>
   <w:num w:numId="16">
-    <w:abstractNumId w:val="7"/>
+    <w:abstractNumId w:val="8"/>
   </w:num>
   <w:num w:numId="17">
     <w:abstractNumId w:val="3"/>
   </w:num>
   <w:num w:numId="18">
-    <w:abstractNumId w:val="6"/>
+    <w:abstractNumId w:val="7"/>
   </w:num>
   <w:num w:numId="19">
     <w:abstractNumId w:val="5"/>
+  </w:num>
+  <w:num w:numId="20">
+    <w:abstractNumId w:val="6"/>
   </w:num>
 </w:numbering>
 </file>
@@ -11700,7 +11931,6 @@
   <w:style w:type="character" w:default="1" w:styleId="DefaultParagraphFont">
     <w:name w:val="Default Paragraph Font"/>
     <w:uiPriority w:val="1"/>
-    <w:semiHidden/>
     <w:unhideWhenUsed/>
   </w:style>
   <w:style w:type="table" w:default="1" w:styleId="TableNormal">
@@ -11763,6 +11993,33 @@
       <w:rFonts w:ascii="Consolas" w:hAnsi="Consolas"/>
       <w:sz w:val="20"/>
       <w:szCs w:val="20"/>
+    </w:rPr>
+  </w:style>
+  <w:style w:type="paragraph" w:styleId="NormalWeb">
+    <w:name w:val="Normal (Web)"/>
+    <w:basedOn w:val="Normal"/>
+    <w:uiPriority w:val="99"/>
+    <w:semiHidden/>
+    <w:unhideWhenUsed/>
+    <w:rsid w:val="00887B1C"/>
+    <w:pPr>
+      <w:spacing w:before="100" w:beforeAutospacing="1" w:after="100" w:afterAutospacing="1" w:line="240" w:lineRule="auto"/>
+    </w:pPr>
+    <w:rPr>
+      <w:rFonts w:ascii="Times New Roman" w:eastAsia="Times New Roman" w:hAnsi="Times New Roman" w:cs="Times New Roman"/>
+      <w:sz w:val="24"/>
+      <w:szCs w:val="24"/>
+    </w:rPr>
+  </w:style>
+  <w:style w:type="character" w:styleId="Hyperlink">
+    <w:name w:val="Hyperlink"/>
+    <w:basedOn w:val="DefaultParagraphFont"/>
+    <w:uiPriority w:val="99"/>
+    <w:unhideWhenUsed/>
+    <w:rsid w:val="00887B1C"/>
+    <w:rPr>
+      <w:color w:val="0563C1" w:themeColor="hyperlink"/>
+      <w:u w:val="single"/>
     </w:rPr>
   </w:style>
 </w:styles>

</xml_diff>